<commit_message>
deleted cmd in the exe
</commit_message>
<xml_diff>
--- a/dist/Steam Discount Information.docx
+++ b/dist/Steam Discount Information.docx
@@ -724,7 +724,7 @@
               <a:graphicData uri="http://schemas.openxmlformats.org/drawingml/2006/picture">
                 <pic:pic>
                   <pic:nvPicPr>
-                    <pic:cNvPr id="0" name="6.png"/>
+                    <pic:cNvPr id="0" name="5.png"/>
                     <pic:cNvPicPr/>
                   </pic:nvPicPr>
                   <pic:blipFill>
@@ -925,7 +925,7 @@
               <a:graphicData uri="http://schemas.openxmlformats.org/drawingml/2006/picture">
                 <pic:pic>
                   <pic:nvPicPr>
-                    <pic:cNvPr id="0" name="5.png"/>
+                    <pic:cNvPr id="0" name="6.png"/>
                     <pic:cNvPicPr/>
                   </pic:nvPicPr>
                   <pic:blipFill>
@@ -992,7 +992,7 @@
               <a:graphicData uri="http://schemas.openxmlformats.org/drawingml/2006/picture">
                 <pic:pic>
                   <pic:nvPicPr>
-                    <pic:cNvPr id="0" name="12.png"/>
+                    <pic:cNvPr id="0" name="11.png"/>
                     <pic:cNvPicPr/>
                   </pic:nvPicPr>
                   <pic:blipFill>
@@ -1662,7 +1662,7 @@
               <a:graphicData uri="http://schemas.openxmlformats.org/drawingml/2006/picture">
                 <pic:pic>
                   <pic:nvPicPr>
-                    <pic:cNvPr id="0" name="11.png"/>
+                    <pic:cNvPr id="0" name="12.png"/>
                     <pic:cNvPicPr/>
                   </pic:nvPicPr>
                   <pic:blipFill>

</xml_diff>